<commit_message>
Updated times in report Deleted draft report
</commit_message>
<xml_diff>
--- a/Report.docx
+++ b/Report.docx
@@ -195,7 +195,7 @@
         <w:t xml:space="preserve">Estimate 0.3h : </w:t>
       </w:r>
       <w:r>
-        <w:t>Spent 0.7</w:t>
+        <w:t>Spent 0.8</w:t>
       </w:r>
       <w:r>
         <w:t>h]</w:t>
@@ -233,6 +233,200 @@
         <w:t xml:space="preserve">Estimate 0.4h : </w:t>
       </w:r>
       <w:r>
+        <w:t>Spent 0.8</w:t>
+      </w:r>
+      <w:r>
+        <w:t>h]</w:t>
+      </w:r>
+    </w:p>
+    <w:p>
+      <w:pPr>
+        <w:rPr>
+          <w:sz w:val="22"/>
+        </w:rPr>
+      </w:pPr>
+      <w:r>
+        <w:t xml:space="preserve">    </w:t>
+      </w:r>
+      <w:r>
+        <w:rPr>
+          <w:sz w:val="22"/>
+        </w:rPr>
+        <w:t>Query the database to insert into the owner table, providing all owner fields (first</w:t>
+      </w:r>
+      <w:r>
+        <w:rPr>
+          <w:sz w:val="22"/>
+        </w:rPr>
+        <w:t xml:space="preserve"> </w:t>
+      </w:r>
+      <w:r>
+        <w:rPr>
+          <w:sz w:val="22"/>
+        </w:rPr>
+        <w:t>name(s), last</w:t>
+      </w:r>
+      <w:r>
+        <w:rPr>
+          <w:sz w:val="22"/>
+        </w:rPr>
+        <w:t xml:space="preserve"> </w:t>
+      </w:r>
+      <w:r>
+        <w:rPr>
+          <w:sz w:val="22"/>
+        </w:rPr>
+        <w:t>name, email address and password)</w:t>
+      </w:r>
+    </w:p>
+    <w:p>
+      <w:r>
+        <w:t xml:space="preserve">4. </w:t>
+      </w:r>
+      <w:r>
+        <w:t xml:space="preserve">Add functionality to show feedback to the user </w:t>
+      </w:r>
+    </w:p>
+    <w:p>
+      <w:r>
+        <w:t>[</w:t>
+      </w:r>
+      <w:r>
+        <w:t xml:space="preserve">Estimate 0.3h : </w:t>
+      </w:r>
+      <w:r>
+        <w:t>Spent 0.3</w:t>
+      </w:r>
+      <w:r>
+        <w:t>h]</w:t>
+      </w:r>
+    </w:p>
+    <w:p>
+      <w:r>
+        <w:t xml:space="preserve">    </w:t>
+      </w:r>
+      <w:r>
+        <w:rPr>
+          <w:sz w:val="22"/>
+        </w:rPr>
+        <w:t>Print a message to console that either describes the successful creation of the owner account, or the appropriate error.</w:t>
+      </w:r>
+    </w:p>
+    <w:p/>
+    <w:p/>
+    <w:p>
+      <w:pPr>
+        <w:rPr>
+          <w:b/>
+          <w:sz w:val="28"/>
+        </w:rPr>
+      </w:pPr>
+      <w:r>
+        <w:rPr>
+          <w:b/>
+          <w:sz w:val="28"/>
+        </w:rPr>
+        <w:t>User story 2: Vehicle subscription</w:t>
+      </w:r>
+    </w:p>
+    <w:p/>
+    <w:p>
+      <w:r>
+        <w:lastRenderedPageBreak/>
+        <w:t>"As an owner, I want to register my vehic</w:t>
+      </w:r>
+      <w:r>
+        <w:t>le so that I can speed up my fu</w:t>
+      </w:r>
+      <w:r>
+        <w:t>ture WoF inspections."</w:t>
+      </w:r>
+    </w:p>
+    <w:p/>
+    <w:p>
+      <w:r>
+        <w:t>Original estimate: 5</w:t>
+      </w:r>
+    </w:p>
+    <w:p/>
+    <w:p>
+      <w:pPr>
+        <w:rPr>
+          <w:b/>
+        </w:rPr>
+      </w:pPr>
+      <w:r>
+        <w:rPr>
+          <w:b/>
+        </w:rPr>
+        <w:t>Acceptance Criteria:</w:t>
+      </w:r>
+    </w:p>
+    <w:p/>
+    <w:p>
+      <w:r>
+        <w:t>- An owner must submit the VIN number, make, model, fuel type, odometer reading, first registration year in New Zealand, and WoF expiry date, along with the email specifying which owner is committing the registration.</w:t>
+      </w:r>
+    </w:p>
+    <w:p>
+      <w:r>
+        <w:t>- If the provided email doesn't belong to a registered owner, cancel operation and print a message</w:t>
+      </w:r>
+    </w:p>
+    <w:p>
+      <w:r>
+        <w:t>- One owner can register multiple (or zero) vehicles</w:t>
+      </w:r>
+    </w:p>
+    <w:p>
+      <w:r>
+        <w:t>- The submitted details must be stored into the database.</w:t>
+      </w:r>
+    </w:p>
+    <w:p>
+      <w:r>
+        <w:t>- The VIN number is used as a vehicles primary identifier.</w:t>
+      </w:r>
+    </w:p>
+    <w:p>
+      <w:r>
+        <w:t>- After the vehicle has been registered, no new vehicle can be registered under the same VIN number.</w:t>
+      </w:r>
+    </w:p>
+    <w:p>
+      <w:r>
+        <w:t>- If a user tries to register with a VIN number that exists in the database, an error message saying that VIN numbe</w:t>
+      </w:r>
+      <w:r>
+        <w:t>r</w:t>
+      </w:r>
+      <w:r>
+        <w:t xml:space="preserve"> is already in used is displayed.</w:t>
+      </w:r>
+    </w:p>
+    <w:p/>
+    <w:p>
+      <w:pPr>
+        <w:rPr>
+          <w:b/>
+        </w:rPr>
+      </w:pPr>
+      <w:r>
+        <w:rPr>
+          <w:b/>
+        </w:rPr>
+        <w:t>Task Breakdown:</w:t>
+      </w:r>
+    </w:p>
+    <w:p/>
+    <w:p>
+      <w:r>
+        <w:t>1.</w:t>
+      </w:r>
+      <w:r>
+        <w:t xml:space="preserve"> Add functionality to cancel the registration if the required parameters are not given    [Estimate 0.5h : </w:t>
+      </w:r>
+      <w:r>
         <w:t>Spent 0.6</w:t>
       </w:r>
       <w:r>
@@ -240,6 +434,36 @@
       </w:r>
     </w:p>
     <w:p>
+      <w:r>
+        <w:t xml:space="preserve">    </w:t>
+      </w:r>
+      <w:r>
+        <w:rPr>
+          <w:sz w:val="22"/>
+        </w:rPr>
+        <w:t>Check for null values and proper valid input for the data types needed</w:t>
+      </w:r>
+    </w:p>
+    <w:p>
+      <w:r>
+        <w:t xml:space="preserve">2. </w:t>
+      </w:r>
+      <w:r>
+        <w:t>Check the email provided belongs to an account</w:t>
+      </w:r>
+    </w:p>
+    <w:p>
+      <w:r>
+        <w:t>[Estimate 0.2h : Sp</w:t>
+      </w:r>
+      <w:r>
+        <w:t>ent 0.4</w:t>
+      </w:r>
+      <w:r>
+        <w:t>h]</w:t>
+      </w:r>
+    </w:p>
+    <w:p>
       <w:pPr>
         <w:rPr>
           <w:sz w:val="22"/>
@@ -252,31 +476,37 @@
         <w:rPr>
           <w:sz w:val="22"/>
         </w:rPr>
-        <w:t>Query the database to insert into the owner table, providing all owner fields (first</w:t>
-      </w:r>
-      <w:r>
-        <w:rPr>
-          <w:sz w:val="22"/>
-        </w:rPr>
-        <w:t xml:space="preserve"> </w:t>
-      </w:r>
-      <w:r>
-        <w:rPr>
-          <w:sz w:val="22"/>
-        </w:rPr>
-        <w:t>name(s), last</w:t>
-      </w:r>
-      <w:r>
-        <w:rPr>
-          <w:sz w:val="22"/>
-        </w:rPr>
-        <w:t xml:space="preserve"> </w:t>
-      </w:r>
-      <w:r>
-        <w:rPr>
-          <w:sz w:val="22"/>
-        </w:rPr>
-        <w:t>name, email address and password)</w:t>
+        <w:t>Check that the owner table includes a record with that email</w:t>
+      </w:r>
+    </w:p>
+    <w:p>
+      <w:r>
+        <w:t>3.</w:t>
+      </w:r>
+      <w:r>
+        <w:t xml:space="preserve"> Add uniqueness checking on VIN number when registering a vehicle</w:t>
+      </w:r>
+    </w:p>
+    <w:p>
+      <w:r>
+        <w:t xml:space="preserve">[Estimate 0.4h : </w:t>
+      </w:r>
+      <w:r>
+        <w:t>Spent 0.5</w:t>
+      </w:r>
+      <w:r>
+        <w:t>h]</w:t>
+      </w:r>
+    </w:p>
+    <w:p>
+      <w:r>
+        <w:t xml:space="preserve">    </w:t>
+      </w:r>
+      <w:r>
+        <w:rPr>
+          <w:sz w:val="22"/>
+        </w:rPr>
+        <w:t>Make a database call to get vehicle registration details where the VIN number is the VIN number provided and check if any rows are returned.</w:t>
       </w:r>
     </w:p>
     <w:p>
@@ -284,18 +514,21 @@
         <w:t xml:space="preserve">4. </w:t>
       </w:r>
       <w:r>
-        <w:t xml:space="preserve">Add functionality to show feedback to the user </w:t>
-      </w:r>
-    </w:p>
-    <w:p>
-      <w:r>
-        <w:t>[</w:t>
-      </w:r>
-      <w:r>
-        <w:t xml:space="preserve">Estimate 0.3h : </w:t>
-      </w:r>
-      <w:r>
-        <w:t>Spent 0.2</w:t>
+        <w:t>Insert the vehicle details into the database</w:t>
+      </w:r>
+      <w:r>
+        <w:tab/>
+      </w:r>
+    </w:p>
+    <w:p>
+      <w:r>
+        <w:t xml:space="preserve">[Estimate 0.5h : </w:t>
+      </w:r>
+      <w:r>
+        <w:t>Spent 0.</w:t>
+      </w:r>
+      <w:r>
+        <w:t>6</w:t>
       </w:r>
       <w:bookmarkStart w:id="0" w:name="_GoBack"/>
       <w:bookmarkEnd w:id="0"/>
@@ -311,269 +544,6 @@
         <w:rPr>
           <w:sz w:val="22"/>
         </w:rPr>
-        <w:t>Print a message to console that either describes the successful creation of the owner account, or the appropriate error.</w:t>
-      </w:r>
-    </w:p>
-    <w:p/>
-    <w:p/>
-    <w:p>
-      <w:pPr>
-        <w:rPr>
-          <w:b/>
-          <w:sz w:val="28"/>
-        </w:rPr>
-      </w:pPr>
-      <w:r>
-        <w:rPr>
-          <w:b/>
-          <w:sz w:val="28"/>
-        </w:rPr>
-        <w:t>User story 2: Vehicle subscription</w:t>
-      </w:r>
-    </w:p>
-    <w:p/>
-    <w:p>
-      <w:r>
-        <w:lastRenderedPageBreak/>
-        <w:t>"As an owner, I want to register my vehic</w:t>
-      </w:r>
-      <w:r>
-        <w:t>le so that I can speed up my fu</w:t>
-      </w:r>
-      <w:r>
-        <w:t>ture WoF inspections."</w:t>
-      </w:r>
-    </w:p>
-    <w:p/>
-    <w:p>
-      <w:r>
-        <w:t>Original estimate: 5</w:t>
-      </w:r>
-    </w:p>
-    <w:p/>
-    <w:p>
-      <w:pPr>
-        <w:rPr>
-          <w:b/>
-        </w:rPr>
-      </w:pPr>
-      <w:r>
-        <w:rPr>
-          <w:b/>
-        </w:rPr>
-        <w:t>Acceptance Criteria:</w:t>
-      </w:r>
-    </w:p>
-    <w:p/>
-    <w:p>
-      <w:r>
-        <w:t>- An owner must submit the VIN number, make, model, fuel type, odometer reading, first registration year in New Zealand, and WoF expiry date, along with the email specifying which owner is committing the registration.</w:t>
-      </w:r>
-    </w:p>
-    <w:p>
-      <w:r>
-        <w:t>- If the provided email doesn't belong to a registered owner, cancel operation and print a message</w:t>
-      </w:r>
-    </w:p>
-    <w:p>
-      <w:r>
-        <w:t>- One owner can register multiple (or zero) vehicles</w:t>
-      </w:r>
-    </w:p>
-    <w:p>
-      <w:r>
-        <w:t>- The submitted details must be stored into the database.</w:t>
-      </w:r>
-    </w:p>
-    <w:p>
-      <w:r>
-        <w:t>- The VIN number is used as a vehicles primary identifier.</w:t>
-      </w:r>
-    </w:p>
-    <w:p>
-      <w:r>
-        <w:t>- After the vehicle has been registered, no new vehicle can be registered under the same VIN number.</w:t>
-      </w:r>
-    </w:p>
-    <w:p>
-      <w:r>
-        <w:t>- If a user tries to register with a VIN number that exists in the database, an error message saying that VIN numbe</w:t>
-      </w:r>
-      <w:r>
-        <w:t>r</w:t>
-      </w:r>
-      <w:r>
-        <w:t xml:space="preserve"> is already in used is displayed.</w:t>
-      </w:r>
-    </w:p>
-    <w:p/>
-    <w:p>
-      <w:pPr>
-        <w:rPr>
-          <w:b/>
-        </w:rPr>
-      </w:pPr>
-      <w:r>
-        <w:rPr>
-          <w:b/>
-        </w:rPr>
-        <w:t>Task Breakdown:</w:t>
-      </w:r>
-    </w:p>
-    <w:p/>
-    <w:p>
-      <w:r>
-        <w:t>1.</w:t>
-      </w:r>
-      <w:r>
-        <w:t xml:space="preserve"> </w:t>
-      </w:r>
-      <w:r>
-        <w:t xml:space="preserve">Add functionality to cancel the registration if the required parameters are not given </w:t>
-      </w:r>
-      <w:r>
-        <w:t xml:space="preserve">   </w:t>
-      </w:r>
-      <w:r>
-        <w:t>[</w:t>
-      </w:r>
-      <w:r>
-        <w:t xml:space="preserve">Estimate 0.5h : </w:t>
-      </w:r>
-      <w:r>
-        <w:t>Spent 0.4</w:t>
-      </w:r>
-      <w:r>
-        <w:t>h]</w:t>
-      </w:r>
-    </w:p>
-    <w:p>
-      <w:r>
-        <w:t xml:space="preserve">    </w:t>
-      </w:r>
-      <w:r>
-        <w:rPr>
-          <w:sz w:val="22"/>
-        </w:rPr>
-        <w:t>Check for null values and proper valid input for the data types needed</w:t>
-      </w:r>
-    </w:p>
-    <w:p>
-      <w:r>
-        <w:t xml:space="preserve">2. </w:t>
-      </w:r>
-      <w:r>
-        <w:t>Check the email prov</w:t>
-      </w:r>
-      <w:r>
-        <w:t>ided belongs to an account</w:t>
-      </w:r>
-    </w:p>
-    <w:p>
-      <w:r>
-        <w:t>[</w:t>
-      </w:r>
-      <w:r>
-        <w:t xml:space="preserve">Estimate 0.2h : </w:t>
-      </w:r>
-      <w:r>
-        <w:t>Sp</w:t>
-      </w:r>
-      <w:r>
-        <w:t>ent 0.3</w:t>
-      </w:r>
-      <w:r>
-        <w:t>h]</w:t>
-      </w:r>
-    </w:p>
-    <w:p>
-      <w:pPr>
-        <w:rPr>
-          <w:sz w:val="22"/>
-        </w:rPr>
-      </w:pPr>
-      <w:r>
-        <w:t xml:space="preserve">    </w:t>
-      </w:r>
-      <w:r>
-        <w:rPr>
-          <w:sz w:val="22"/>
-        </w:rPr>
-        <w:t>Check that the owner table includes a record with that email</w:t>
-      </w:r>
-    </w:p>
-    <w:p>
-      <w:r>
-        <w:t>3.</w:t>
-      </w:r>
-      <w:r>
-        <w:t xml:space="preserve"> Add uniqueness checking on VIN numb</w:t>
-      </w:r>
-      <w:r>
-        <w:t>er when registering a vehicle</w:t>
-      </w:r>
-    </w:p>
-    <w:p>
-      <w:r>
-        <w:t>[</w:t>
-      </w:r>
-      <w:r>
-        <w:t xml:space="preserve">Estimate 0.4h : </w:t>
-      </w:r>
-      <w:r>
-        <w:t>Spent 0.4</w:t>
-      </w:r>
-      <w:r>
-        <w:t>h]</w:t>
-      </w:r>
-    </w:p>
-    <w:p>
-      <w:r>
-        <w:t xml:space="preserve">    </w:t>
-      </w:r>
-      <w:r>
-        <w:rPr>
-          <w:sz w:val="22"/>
-        </w:rPr>
-        <w:t>Make a database call to get vehicle registration details where the VIN number is the VIN number provided and check if any rows are returned.</w:t>
-      </w:r>
-    </w:p>
-    <w:p>
-      <w:r>
-        <w:t xml:space="preserve">4. </w:t>
-      </w:r>
-      <w:r>
-        <w:t>Insert the vehicle</w:t>
-      </w:r>
-      <w:r>
-        <w:t xml:space="preserve"> details into the database</w:t>
-      </w:r>
-      <w:r>
-        <w:tab/>
-      </w:r>
-    </w:p>
-    <w:p>
-      <w:r>
-        <w:t>[</w:t>
-      </w:r>
-      <w:r>
-        <w:t xml:space="preserve">Estimate 0.5h : </w:t>
-      </w:r>
-      <w:r>
-        <w:t>Spent 0.4</w:t>
-      </w:r>
-      <w:r>
-        <w:t>h]</w:t>
-      </w:r>
-    </w:p>
-    <w:p>
-      <w:r>
-        <w:t xml:space="preserve">    </w:t>
-      </w:r>
-      <w:r>
-        <w:rPr>
-          <w:sz w:val="22"/>
-        </w:rPr>
         <w:t>Query the database to insert into the vehicle table, providing all vehicle fields (VIN, make, model, fuel type, odometer reading, first registration year in NZ, WoF expiry date)</w:t>
       </w:r>
     </w:p>
@@ -582,18 +552,12 @@
         <w:t xml:space="preserve">5. </w:t>
       </w:r>
       <w:r>
-        <w:t>Add functionality to</w:t>
-      </w:r>
-      <w:r>
-        <w:t xml:space="preserve"> show feedback to the user</w:t>
-      </w:r>
-    </w:p>
-    <w:p>
-      <w:r>
-        <w:t>[</w:t>
-      </w:r>
-      <w:r>
-        <w:t xml:space="preserve">Estimate 0.3h : </w:t>
+        <w:t>Add functionality to show feedback to the user</w:t>
+      </w:r>
+    </w:p>
+    <w:p>
+      <w:r>
+        <w:t xml:space="preserve">[Estimate 0.3h : </w:t>
       </w:r>
       <w:r>
         <w:t>Spent 0.</w:t>

</xml_diff>